<commit_message>
HW questions typed up
</commit_message>
<xml_diff>
--- a/hw4/hw4.docx
+++ b/hw4/hw4.docx
@@ -9,8 +9,6 @@
       <w:r>
         <w:t>Jong Park</w:t>
       </w:r>
-      <w:bookmarkStart w:id="0" w:name="_GoBack"/>
-      <w:bookmarkEnd w:id="0"/>
     </w:p>
     <w:p>
       <w:pPr>
@@ -41,10 +39,7 @@
         <w:pStyle w:val="Standarduser"/>
       </w:pPr>
       <w:r>
-        <w:t xml:space="preserve">HW </w:t>
-      </w:r>
-      <w:r>
-        <w:t>4</w:t>
+        <w:t>HW 4</w:t>
       </w:r>
       <w:r>
         <w:t xml:space="preserve"> – Data Fitting</w:t>
@@ -70,6 +65,7 @@
     <w:p>
       <w:pPr>
         <w:pStyle w:val="ListParagraph"/>
+        <w:jc w:val="center"/>
       </w:pPr>
       <m:oMath>
         <m:r>
@@ -214,7 +210,13 @@
         </m:sSup>
       </m:oMath>
       <w:r>
-        <w:t>, where c</w:t>
+        <w:t xml:space="preserve">, </w:t>
+      </w:r>
+      <w:r>
+        <w:t>(</w:t>
+      </w:r>
+      <w:r>
+        <w:t>c</w:t>
       </w:r>
       <w:r>
         <w:rPr>
@@ -223,7 +225,13 @@
         <w:t>1</w:t>
       </w:r>
       <w:r>
-        <w:t xml:space="preserve"> and c</w:t>
+        <w:rPr>
+          <w:vertAlign w:val="subscript"/>
+        </w:rPr>
+        <w:t>,</w:t>
+      </w:r>
+      <w:r>
+        <w:t xml:space="preserve"> c</w:t>
       </w:r>
       <w:r>
         <w:rPr>
@@ -232,7 +240,16 @@
         <w:t>2</w:t>
       </w:r>
       <w:r>
-        <w:t xml:space="preserve"> are constants TBD. </w:t>
+        <w:t xml:space="preserve"> </w:t>
+      </w:r>
+      <w:r>
+        <w:t xml:space="preserve">= </w:t>
+      </w:r>
+      <w:r>
+        <w:t>constants TBD</w:t>
+      </w:r>
+      <w:r>
+        <w:t>)</w:t>
       </w:r>
     </w:p>
     <w:p>
@@ -480,7 +497,255 @@
           <w:numId w:val="1"/>
         </w:numPr>
       </w:pPr>
+      <w:r>
+        <w:t xml:space="preserve">Find </w:t>
+      </w:r>
+      <w:r>
+        <w:t>the least-squares solution for part a.</w:t>
+      </w:r>
     </w:p>
+    <w:p>
+      <w:pPr>
+        <w:pStyle w:val="ListParagraph"/>
+        <w:numPr>
+          <w:ilvl w:val="1"/>
+          <w:numId w:val="1"/>
+        </w:numPr>
+      </w:pPr>
+      <w:r>
+        <w:t xml:space="preserve">Plot </w:t>
+      </w:r>
+    </w:p>
+    <w:p>
+      <w:pPr>
+        <w:pStyle w:val="ListParagraph"/>
+        <w:numPr>
+          <w:ilvl w:val="0"/>
+          <w:numId w:val="1"/>
+        </w:numPr>
+      </w:pPr>
+      <w:r>
+        <w:t xml:space="preserve">Fit the data with function of the form </w:t>
+      </w:r>
+    </w:p>
+    <w:p>
+      <w:pPr>
+        <w:pStyle w:val="ListParagraph"/>
+        <w:jc w:val="center"/>
+      </w:pPr>
+      <m:oMath>
+        <m:r>
+          <w:rPr>
+            <w:rFonts w:ascii="Cambria Math" w:hAnsi="Cambria Math"/>
+          </w:rPr>
+          <m:t>p</m:t>
+        </m:r>
+        <m:d>
+          <m:dPr>
+            <m:ctrlPr>
+              <w:rPr>
+                <w:rFonts w:ascii="Cambria Math" w:hAnsi="Cambria Math"/>
+                <w:i/>
+              </w:rPr>
+            </m:ctrlPr>
+          </m:dPr>
+          <m:e>
+            <m:r>
+              <w:rPr>
+                <w:rFonts w:ascii="Cambria Math" w:hAnsi="Cambria Math"/>
+              </w:rPr>
+              <m:t>x</m:t>
+            </m:r>
+          </m:e>
+        </m:d>
+        <m:r>
+          <w:rPr>
+            <w:rFonts w:ascii="Cambria Math" w:hAnsi="Cambria Math"/>
+          </w:rPr>
+          <m:t>=</m:t>
+        </m:r>
+        <m:sSup>
+          <m:sSupPr>
+            <m:ctrlPr>
+              <w:rPr>
+                <w:rFonts w:ascii="Cambria Math" w:hAnsi="Cambria Math"/>
+                <w:i/>
+              </w:rPr>
+            </m:ctrlPr>
+          </m:sSupPr>
+          <m:e>
+            <m:r>
+              <w:rPr>
+                <w:rFonts w:ascii="Cambria Math" w:hAnsi="Cambria Math"/>
+              </w:rPr>
+              <m:t>r</m:t>
+            </m:r>
+            <m:r>
+              <w:rPr>
+                <w:rFonts w:ascii="Cambria Math" w:hAnsi="Cambria Math"/>
+              </w:rPr>
+              <m:t>e</m:t>
+            </m:r>
+          </m:e>
+          <m:sup>
+            <m:r>
+              <w:rPr>
+                <w:rFonts w:ascii="Cambria Math" w:hAnsi="Cambria Math"/>
+              </w:rPr>
+              <m:t>s</m:t>
+            </m:r>
+            <m:r>
+              <w:rPr>
+                <w:rFonts w:ascii="Cambria Math" w:hAnsi="Cambria Math"/>
+              </w:rPr>
+              <m:t>x</m:t>
+            </m:r>
+          </m:sup>
+        </m:sSup>
+      </m:oMath>
+      <w:r>
+        <w:t>, (r, s = constants TBD)</w:t>
+      </w:r>
+    </w:p>
+    <w:p>
+      <w:pPr>
+        <w:pStyle w:val="ListParagraph"/>
+        <w:numPr>
+          <w:ilvl w:val="1"/>
+          <w:numId w:val="1"/>
+        </w:numPr>
+      </w:pPr>
+      <w:r>
+        <w:t xml:space="preserve">For each I with 1 </w:t>
+      </w:r>
+      <w:r>
+        <w:sym w:font="Mathematica1" w:char="F0A3"/>
+      </w:r>
+      <w:r>
+        <w:t xml:space="preserve"> </w:t>
+      </w:r>
+      <w:proofErr w:type="spellStart"/>
+      <w:r>
+        <w:rPr>
+          <w:i/>
+        </w:rPr>
+        <w:t>i</w:t>
+      </w:r>
+      <w:proofErr w:type="spellEnd"/>
+      <w:r>
+        <w:t xml:space="preserve"> </w:t>
+      </w:r>
+      <w:r>
+        <w:sym w:font="Mathematica1" w:char="F0A3"/>
+      </w:r>
+      <w:r>
+        <w:t xml:space="preserve"> </w:t>
+      </w:r>
+      <w:bookmarkStart w:id="0" w:name="_GoBack"/>
+      <w:r>
+        <w:rPr>
+          <w:i/>
+        </w:rPr>
+        <w:t>m</w:t>
+      </w:r>
+      <w:bookmarkEnd w:id="0"/>
+      <w:r>
+        <w:t xml:space="preserve"> </w:t>
+      </w:r>
+      <m:oMath>
+        <m:sSup>
+          <m:sSupPr>
+            <m:ctrlPr>
+              <w:rPr>
+                <w:rFonts w:ascii="Cambria Math" w:hAnsi="Cambria Math"/>
+                <w:i/>
+              </w:rPr>
+            </m:ctrlPr>
+          </m:sSupPr>
+          <m:e>
+            <m:r>
+              <w:rPr>
+                <w:rFonts w:ascii="Cambria Math" w:hAnsi="Cambria Math"/>
+              </w:rPr>
+              <m:t>r</m:t>
+            </m:r>
+            <m:r>
+              <w:rPr>
+                <w:rFonts w:ascii="Cambria Math" w:hAnsi="Cambria Math"/>
+              </w:rPr>
+              <m:t>e</m:t>
+            </m:r>
+          </m:e>
+          <m:sup>
+            <m:r>
+              <w:rPr>
+                <w:rFonts w:ascii="Cambria Math" w:hAnsi="Cambria Math"/>
+              </w:rPr>
+              <m:t>s</m:t>
+            </m:r>
+            <m:sSub>
+              <m:sSubPr>
+                <m:ctrlPr>
+                  <w:rPr>
+                    <w:rFonts w:ascii="Cambria Math" w:hAnsi="Cambria Math"/>
+                    <w:i/>
+                  </w:rPr>
+                </m:ctrlPr>
+              </m:sSubPr>
+              <m:e>
+                <m:r>
+                  <w:rPr>
+                    <w:rFonts w:ascii="Cambria Math" w:hAnsi="Cambria Math"/>
+                  </w:rPr>
+                  <m:t>x</m:t>
+                </m:r>
+              </m:e>
+              <m:sub>
+                <m:r>
+                  <w:rPr>
+                    <w:rFonts w:ascii="Cambria Math" w:hAnsi="Cambria Math"/>
+                  </w:rPr>
+                  <m:t>i</m:t>
+                </m:r>
+              </m:sub>
+            </m:sSub>
+          </m:sup>
+        </m:sSup>
+        <m:r>
+          <w:rPr>
+            <w:rFonts w:ascii="Cambria Math" w:hAnsi="Cambria Math"/>
+          </w:rPr>
+          <m:t>≈</m:t>
+        </m:r>
+        <m:sSub>
+          <m:sSubPr>
+            <m:ctrlPr>
+              <w:rPr>
+                <w:rFonts w:ascii="Cambria Math" w:hAnsi="Cambria Math"/>
+                <w:i/>
+              </w:rPr>
+            </m:ctrlPr>
+          </m:sSubPr>
+          <m:e>
+            <m:r>
+              <w:rPr>
+                <w:rFonts w:ascii="Cambria Math" w:hAnsi="Cambria Math"/>
+              </w:rPr>
+              <m:t>y</m:t>
+            </m:r>
+          </m:e>
+          <m:sub>
+            <m:r>
+              <w:rPr>
+                <w:rFonts w:ascii="Cambria Math" w:hAnsi="Cambria Math"/>
+              </w:rPr>
+              <m:t>i</m:t>
+            </m:r>
+          </m:sub>
+        </m:sSub>
+      </m:oMath>
+    </w:p>
+    <w:p/>
     <w:sectPr>
       <w:pgSz w:w="12240" w:h="15840"/>
       <w:pgMar w:top="1701" w:right="1440" w:bottom="1440" w:left="1440" w:header="720" w:footer="720" w:gutter="0"/>
@@ -494,6 +759,95 @@
 <file path=word/numbering.xml><?xml version="1.0" encoding="utf-8"?>
 <w:numbering xmlns:wpc="http://schemas.microsoft.com/office/word/2010/wordprocessingCanvas" xmlns:mc="http://schemas.openxmlformats.org/markup-compatibility/2006" xmlns:o="urn:schemas-microsoft-com:office:office" xmlns:r="http://schemas.openxmlformats.org/officeDocument/2006/relationships" xmlns:m="http://schemas.openxmlformats.org/officeDocument/2006/math" xmlns:v="urn:schemas-microsoft-com:vml" xmlns:wp14="http://schemas.microsoft.com/office/word/2010/wordprocessingDrawing" xmlns:wp="http://schemas.openxmlformats.org/drawingml/2006/wordprocessingDrawing" xmlns:w10="urn:schemas-microsoft-com:office:word" xmlns:w="http://schemas.openxmlformats.org/wordprocessingml/2006/main" xmlns:w14="http://schemas.microsoft.com/office/word/2010/wordml" xmlns:w15="http://schemas.microsoft.com/office/word/2012/wordml" xmlns:wpg="http://schemas.microsoft.com/office/word/2010/wordprocessingGroup" xmlns:wpi="http://schemas.microsoft.com/office/word/2010/wordprocessingInk" xmlns:wne="http://schemas.microsoft.com/office/word/2006/wordml" xmlns:wps="http://schemas.microsoft.com/office/word/2010/wordprocessingShape" mc:Ignorable="w14 w15 wp14">
   <w:abstractNum w:abstractNumId="0" w15:restartNumberingAfterBreak="0">
+    <w:nsid w:val="02C97B4C"/>
+    <w:multiLevelType w:val="hybridMultilevel"/>
+    <w:tmpl w:val="2826C3A0"/>
+    <w:lvl w:ilvl="0" w:tplc="AA3AFBEC">
+      <w:start w:val="1"/>
+      <w:numFmt w:val="decimal"/>
+      <w:lvlText w:val="%1."/>
+      <w:lvlJc w:val="left"/>
+      <w:pPr>
+        <w:ind w:left="1440" w:hanging="360"/>
+      </w:pPr>
+      <w:rPr>
+        <w:rFonts w:hint="default"/>
+      </w:rPr>
+    </w:lvl>
+    <w:lvl w:ilvl="1" w:tplc="04090019" w:tentative="1">
+      <w:start w:val="1"/>
+      <w:numFmt w:val="lowerLetter"/>
+      <w:lvlText w:val="%2."/>
+      <w:lvlJc w:val="left"/>
+      <w:pPr>
+        <w:ind w:left="2160" w:hanging="360"/>
+      </w:pPr>
+    </w:lvl>
+    <w:lvl w:ilvl="2" w:tplc="0409001B" w:tentative="1">
+      <w:start w:val="1"/>
+      <w:numFmt w:val="lowerRoman"/>
+      <w:lvlText w:val="%3."/>
+      <w:lvlJc w:val="right"/>
+      <w:pPr>
+        <w:ind w:left="2880" w:hanging="180"/>
+      </w:pPr>
+    </w:lvl>
+    <w:lvl w:ilvl="3" w:tplc="0409000F" w:tentative="1">
+      <w:start w:val="1"/>
+      <w:numFmt w:val="decimal"/>
+      <w:lvlText w:val="%4."/>
+      <w:lvlJc w:val="left"/>
+      <w:pPr>
+        <w:ind w:left="3600" w:hanging="360"/>
+      </w:pPr>
+    </w:lvl>
+    <w:lvl w:ilvl="4" w:tplc="04090019" w:tentative="1">
+      <w:start w:val="1"/>
+      <w:numFmt w:val="lowerLetter"/>
+      <w:lvlText w:val="%5."/>
+      <w:lvlJc w:val="left"/>
+      <w:pPr>
+        <w:ind w:left="4320" w:hanging="360"/>
+      </w:pPr>
+    </w:lvl>
+    <w:lvl w:ilvl="5" w:tplc="0409001B" w:tentative="1">
+      <w:start w:val="1"/>
+      <w:numFmt w:val="lowerRoman"/>
+      <w:lvlText w:val="%6."/>
+      <w:lvlJc w:val="right"/>
+      <w:pPr>
+        <w:ind w:left="5040" w:hanging="180"/>
+      </w:pPr>
+    </w:lvl>
+    <w:lvl w:ilvl="6" w:tplc="0409000F" w:tentative="1">
+      <w:start w:val="1"/>
+      <w:numFmt w:val="decimal"/>
+      <w:lvlText w:val="%7."/>
+      <w:lvlJc w:val="left"/>
+      <w:pPr>
+        <w:ind w:left="5760" w:hanging="360"/>
+      </w:pPr>
+    </w:lvl>
+    <w:lvl w:ilvl="7" w:tplc="04090019" w:tentative="1">
+      <w:start w:val="1"/>
+      <w:numFmt w:val="lowerLetter"/>
+      <w:lvlText w:val="%8."/>
+      <w:lvlJc w:val="left"/>
+      <w:pPr>
+        <w:ind w:left="6480" w:hanging="360"/>
+      </w:pPr>
+    </w:lvl>
+    <w:lvl w:ilvl="8" w:tplc="0409001B" w:tentative="1">
+      <w:start w:val="1"/>
+      <w:numFmt w:val="lowerRoman"/>
+      <w:lvlText w:val="%9."/>
+      <w:lvlJc w:val="right"/>
+      <w:pPr>
+        <w:ind w:left="7200" w:hanging="180"/>
+      </w:pPr>
+    </w:lvl>
+  </w:abstractNum>
+  <w:abstractNum w:abstractNumId="1" w15:restartNumberingAfterBreak="0">
     <w:nsid w:val="21C82D7E"/>
     <w:multiLevelType w:val="hybridMultilevel"/>
     <w:tmpl w:val="612097EE"/>
@@ -582,7 +936,7 @@
       </w:pPr>
     </w:lvl>
   </w:abstractNum>
-  <w:abstractNum w:abstractNumId="1" w15:restartNumberingAfterBreak="0">
+  <w:abstractNum w:abstractNumId="2" w15:restartNumberingAfterBreak="0">
     <w:nsid w:val="43D92D95"/>
     <w:multiLevelType w:val="hybridMultilevel"/>
     <w:tmpl w:val="A8BA98AE"/>
@@ -672,10 +1026,13 @@
     </w:lvl>
   </w:abstractNum>
   <w:num w:numId="1">
-    <w:abstractNumId w:val="0"/>
+    <w:abstractNumId w:val="1"/>
   </w:num>
   <w:num w:numId="2">
-    <w:abstractNumId w:val="1"/>
+    <w:abstractNumId w:val="2"/>
+  </w:num>
+  <w:num w:numId="3">
+    <w:abstractNumId w:val="0"/>
   </w:num>
 </w:numbering>
 </file>
@@ -1407,7 +1764,7 @@
 </file>
 
 <file path=customXml/itemProps1.xml><?xml version="1.0" encoding="utf-8"?>
-<ds:datastoreItem xmlns:ds="http://schemas.openxmlformats.org/officeDocument/2006/customXml" ds:itemID="{1AF0D595-852E-408C-9CFA-26E5B3C1043B}">
+<ds:datastoreItem xmlns:ds="http://schemas.openxmlformats.org/officeDocument/2006/customXml" ds:itemID="{F52E0EEE-54D3-46FF-8210-CBB31EE78BB7}">
   <ds:schemaRefs>
     <ds:schemaRef ds:uri="http://schemas.openxmlformats.org/officeDocument/2006/bibliography"/>
   </ds:schemaRefs>

</xml_diff>